<commit_message>
Render with block 2 sem 2 content
</commit_message>
<xml_diff>
--- a/images/screenshots editing.docx
+++ b/images/screenshots editing.docx
@@ -1,6 +1,6 @@
 
 <file path=word/document.xml><?xml version="1.0" encoding="utf-8"?>
-<w:document xmlns:wpc="http://schemas.microsoft.com/office/word/2010/wordprocessingCanvas" xmlns:cx="http://schemas.microsoft.com/office/drawing/2014/chartex" xmlns:cx1="http://schemas.microsoft.com/office/drawing/2015/9/8/chartex" xmlns:cx2="http://schemas.microsoft.com/office/drawing/2015/10/21/chartex" xmlns:cx3="http://schemas.microsoft.com/office/drawing/2016/5/9/chartex" xmlns:cx4="http://schemas.microsoft.com/office/drawing/2016/5/10/chartex" xmlns:cx5="http://schemas.microsoft.com/office/drawing/2016/5/11/chartex" xmlns:cx6="http://schemas.microsoft.com/office/drawing/2016/5/12/chartex" xmlns:cx7="http://schemas.microsoft.com/office/drawing/2016/5/13/chartex" xmlns:cx8="http://schemas.microsoft.com/office/drawing/2016/5/14/chartex" xmlns:mc="http://schemas.openxmlformats.org/markup-compatibility/2006" xmlns:aink="http://schemas.microsoft.com/office/drawing/2016/ink" xmlns:am3d="http://schemas.microsoft.com/office/drawing/2017/model3d" xmlns:o="urn:schemas-microsoft-com:office:office" xmlns:oel="http://schemas.microsoft.com/office/2019/extlst" xmlns:r="http://schemas.openxmlformats.org/officeDocument/2006/relationships" xmlns:m="http://schemas.openxmlformats.org/officeDocument/2006/math" xmlns:v="urn:schemas-microsoft-com:vml" xmlns:wp14="http://schemas.microsoft.com/office/word/2010/wordprocessingDrawing" xmlns:wp="http://schemas.openxmlformats.org/drawingml/2006/wordprocessingDrawing" xmlns:w10="urn:schemas-microsoft-com:office:word" xmlns:w="http://schemas.openxmlformats.org/wordprocessingml/2006/main" xmlns:w14="http://schemas.microsoft.com/office/word/2010/wordml" xmlns:w15="http://schemas.microsoft.com/office/word/2012/wordml" xmlns:w16cex="http://schemas.microsoft.com/office/word/2018/wordml/cex" xmlns:w16cid="http://schemas.microsoft.com/office/word/2016/wordml/cid" xmlns:w16="http://schemas.microsoft.com/office/word/2018/wordml" xmlns:w16sdtdh="http://schemas.microsoft.com/office/word/2020/wordml/sdtdatahash" xmlns:w16se="http://schemas.microsoft.com/office/word/2015/wordml/symex" xmlns:wpg="http://schemas.microsoft.com/office/word/2010/wordprocessingGroup" xmlns:wpi="http://schemas.microsoft.com/office/word/2010/wordprocessingInk" xmlns:wne="http://schemas.microsoft.com/office/word/2006/wordml" xmlns:wps="http://schemas.microsoft.com/office/word/2010/wordprocessingShape" mc:Ignorable="w14 w15 w16se w16cid w16 w16cex w16sdtdh wp14">
+<w:document xmlns:wpc="http://schemas.microsoft.com/office/word/2010/wordprocessingCanvas" xmlns:cx="http://schemas.microsoft.com/office/drawing/2014/chartex" xmlns:cx1="http://schemas.microsoft.com/office/drawing/2015/9/8/chartex" xmlns:cx2="http://schemas.microsoft.com/office/drawing/2015/10/21/chartex" xmlns:cx3="http://schemas.microsoft.com/office/drawing/2016/5/9/chartex" xmlns:cx4="http://schemas.microsoft.com/office/drawing/2016/5/10/chartex" xmlns:cx5="http://schemas.microsoft.com/office/drawing/2016/5/11/chartex" xmlns:cx6="http://schemas.microsoft.com/office/drawing/2016/5/12/chartex" xmlns:cx7="http://schemas.microsoft.com/office/drawing/2016/5/13/chartex" xmlns:cx8="http://schemas.microsoft.com/office/drawing/2016/5/14/chartex" xmlns:mc="http://schemas.openxmlformats.org/markup-compatibility/2006" xmlns:aink="http://schemas.microsoft.com/office/drawing/2016/ink" xmlns:am3d="http://schemas.microsoft.com/office/drawing/2017/model3d" xmlns:o="urn:schemas-microsoft-com:office:office" xmlns:oel="http://schemas.microsoft.com/office/2019/extlst" xmlns:r="http://schemas.openxmlformats.org/officeDocument/2006/relationships" xmlns:m="http://schemas.openxmlformats.org/officeDocument/2006/math" xmlns:v="urn:schemas-microsoft-com:vml" xmlns:wp14="http://schemas.microsoft.com/office/word/2010/wordprocessingDrawing" xmlns:wp="http://schemas.openxmlformats.org/drawingml/2006/wordprocessingDrawing" xmlns:w10="urn:schemas-microsoft-com:office:word" xmlns:w="http://schemas.openxmlformats.org/wordprocessingml/2006/main" xmlns:w14="http://schemas.microsoft.com/office/word/2010/wordml" xmlns:w15="http://schemas.microsoft.com/office/word/2012/wordml" xmlns:w16cex="http://schemas.microsoft.com/office/word/2018/wordml/cex" xmlns:w16cid="http://schemas.microsoft.com/office/word/2016/wordml/cid" xmlns:w16="http://schemas.microsoft.com/office/word/2018/wordml" xmlns:w16du="http://schemas.microsoft.com/office/word/2023/wordml/word16du" xmlns:w16sdtdh="http://schemas.microsoft.com/office/word/2020/wordml/sdtdatahash" xmlns:w16sdtfl="http://schemas.microsoft.com/office/word/2024/wordml/sdtformatlock" xmlns:w16se="http://schemas.microsoft.com/office/word/2015/wordml/symex" xmlns:wpg="http://schemas.microsoft.com/office/word/2010/wordprocessingGroup" xmlns:wpi="http://schemas.microsoft.com/office/word/2010/wordprocessingInk" xmlns:wne="http://schemas.microsoft.com/office/word/2006/wordml" xmlns:wps="http://schemas.microsoft.com/office/word/2010/wordprocessingShape" mc:Ignorable="w14 w15 w16se w16cid w16 w16cex w16sdtdh w16sdtfl w16du wp14">
   <w:body>
     <w:p>
       <w:pPr>
@@ -75,7 +75,7 @@
           </mc:Choice>
           <mc:Fallback>
             <w:pict>
-              <v:rect w14:anchorId="07278CBA" id="Rectangle 2" o:spid="_x0000_s1026" style="position:absolute;margin-left:39pt;margin-top:426pt;width:499pt;height:45pt;z-index:251659264;visibility:visible;mso-wrap-style:square;mso-wrap-distance-left:9pt;mso-wrap-distance-top:0;mso-wrap-distance-right:9pt;mso-wrap-distance-bottom:0;mso-position-horizontal:absolute;mso-position-horizontal-relative:text;mso-position-vertical:absolute;mso-position-vertical-relative:text;v-text-anchor:middle" o:gfxdata="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" filled="f" strokecolor="red" strokeweight="3pt"/>
+              <v:rect w14:anchorId="07278CBA" id="Rectangle 2" o:spid="_x0000_s1026" style="position:absolute;margin-left:39pt;margin-top:426pt;width:499pt;height:45pt;z-index:251659264;visibility:visible;mso-wrap-style:square;mso-wrap-distance-left:9pt;mso-wrap-distance-top:0;mso-wrap-distance-right:9pt;mso-wrap-distance-bottom:0;mso-position-horizontal:absolute;mso-position-horizontal-relative:text;mso-position-vertical:absolute;mso-position-vertical-relative:text;v-text-anchor:middle" o:gfxdata="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" filled="f" strokecolor="red" strokeweight="3pt"/>
             </w:pict>
           </mc:Fallback>
         </mc:AlternateContent>
@@ -204,7 +204,7 @@
           </mc:Choice>
           <mc:Fallback>
             <w:pict>
-              <v:rect w14:anchorId="72022AC3" id="Rectangle 2" o:spid="_x0000_s1026" style="position:absolute;margin-left:118pt;margin-top:329pt;width:133pt;height:45pt;z-index:251661312;visibility:visible;mso-wrap-style:square;mso-width-percent:0;mso-wrap-distance-left:9pt;mso-wrap-distance-top:0;mso-wrap-distance-right:9pt;mso-wrap-distance-bottom:0;mso-position-horizontal:absolute;mso-position-horizontal-relative:text;mso-position-vertical:absolute;mso-position-vertical-relative:text;mso-width-percent:0;mso-width-relative:margin;v-text-anchor:middle" o:gfxdata="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" filled="f" strokecolor="red" strokeweight="3pt"/>
+              <v:rect w14:anchorId="72022AC3" id="Rectangle 2" o:spid="_x0000_s1026" style="position:absolute;margin-left:118pt;margin-top:329pt;width:133pt;height:45pt;z-index:251661312;visibility:visible;mso-wrap-style:square;mso-width-percent:0;mso-wrap-distance-left:9pt;mso-wrap-distance-top:0;mso-wrap-distance-right:9pt;mso-wrap-distance-bottom:0;mso-position-horizontal:absolute;mso-position-horizontal-relative:text;mso-position-vertical:absolute;mso-position-vertical-relative:text;mso-width-percent:0;mso-width-relative:margin;v-text-anchor:middle" o:gfxdata="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" filled="f" strokecolor="red" strokeweight="3pt"/>
             </w:pict>
           </mc:Fallback>
         </mc:AlternateContent>
@@ -358,7 +358,7 @@
           </mc:Choice>
           <mc:Fallback>
             <w:pict>
-              <v:rect w14:anchorId="16C58E46" id="Rectangle 2" o:spid="_x0000_s1026" style="position:absolute;margin-left:105pt;margin-top:95pt;width:67pt;height:24pt;z-index:251663360;visibility:visible;mso-wrap-style:square;mso-width-percent:0;mso-height-percent:0;mso-wrap-distance-left:9pt;mso-wrap-distance-top:0;mso-wrap-distance-right:9pt;mso-wrap-distance-bottom:0;mso-position-horizontal:absolute;mso-position-horizontal-relative:text;mso-position-vertical:absolute;mso-position-vertical-relative:text;mso-width-percent:0;mso-height-percent:0;mso-width-relative:margin;mso-height-relative:margin;v-text-anchor:middle" o:gfxdata="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" filled="f" strokecolor="red" strokeweight="3pt"/>
+              <v:rect w14:anchorId="16C58E46" id="Rectangle 2" o:spid="_x0000_s1026" style="position:absolute;margin-left:105pt;margin-top:95pt;width:67pt;height:24pt;z-index:251663360;visibility:visible;mso-wrap-style:square;mso-width-percent:0;mso-height-percent:0;mso-wrap-distance-left:9pt;mso-wrap-distance-top:0;mso-wrap-distance-right:9pt;mso-wrap-distance-bottom:0;mso-position-horizontal:absolute;mso-position-horizontal-relative:text;mso-position-vertical:absolute;mso-position-vertical-relative:text;mso-width-percent:0;mso-height-percent:0;mso-width-relative:margin;mso-height-relative:margin;v-text-anchor:middle" o:gfxdata="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" filled="f" strokecolor="red" strokeweight="3pt"/>
             </w:pict>
           </mc:Fallback>
         </mc:AlternateContent>
@@ -590,7 +590,7 @@
           </mc:Choice>
           <mc:Fallback>
             <w:pict>
-              <v:rect w14:anchorId="3E8995A5" id="Rectangle 4" o:spid="_x0000_s1026" style="position:absolute;margin-left:121.5pt;margin-top:5pt;width:576.7pt;height:175.3pt;z-index:251664384;visibility:visible;mso-wrap-style:square;mso-width-percent:0;mso-height-percent:0;mso-wrap-distance-left:9pt;mso-wrap-distance-top:0;mso-wrap-distance-right:9pt;mso-wrap-distance-bottom:0;mso-position-horizontal:absolute;mso-position-horizontal-relative:text;mso-position-vertical:absolute;mso-position-vertical-relative:text;mso-width-percent:0;mso-height-percent:0;mso-width-relative:margin;mso-height-relative:margin;v-text-anchor:middle" o:gfxdata="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" filled="f" strokecolor="red" strokeweight="3pt"/>
+              <v:rect w14:anchorId="3E8995A5" id="Rectangle 4" o:spid="_x0000_s1026" style="position:absolute;margin-left:121.5pt;margin-top:5pt;width:576.7pt;height:175.3pt;z-index:251664384;visibility:visible;mso-wrap-style:square;mso-width-percent:0;mso-height-percent:0;mso-wrap-distance-left:9pt;mso-wrap-distance-top:0;mso-wrap-distance-right:9pt;mso-wrap-distance-bottom:0;mso-position-horizontal:absolute;mso-position-horizontal-relative:text;mso-position-vertical:absolute;mso-position-vertical-relative:text;mso-width-percent:0;mso-height-percent:0;mso-width-relative:margin;mso-height-relative:margin;v-text-anchor:middle" o:gfxdata="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" filled="f" strokecolor="red" strokeweight="3pt"/>
             </w:pict>
           </mc:Fallback>
         </mc:AlternateContent>
@@ -659,16 +659,16 @@
         <mc:AlternateContent>
           <mc:Choice Requires="wps">
             <w:drawing>
-              <wp:anchor distT="0" distB="0" distL="114300" distR="114300" simplePos="0" relativeHeight="251666432" behindDoc="0" locked="0" layoutInCell="1" allowOverlap="1" wp14:anchorId="174159E4" wp14:editId="7BA0DB8D">
+              <wp:anchor distT="0" distB="0" distL="114300" distR="114300" simplePos="0" relativeHeight="251666432" behindDoc="0" locked="0" layoutInCell="1" allowOverlap="1" wp14:anchorId="174159E4" wp14:editId="2E51C1DB">
                 <wp:simplePos x="0" y="0"/>
                 <wp:positionH relativeFrom="column">
-                  <wp:posOffset>1544955</wp:posOffset>
+                  <wp:posOffset>1543050</wp:posOffset>
                 </wp:positionH>
                 <wp:positionV relativeFrom="paragraph">
-                  <wp:posOffset>3097693</wp:posOffset>
+                  <wp:posOffset>2790825</wp:posOffset>
                 </wp:positionV>
-                <wp:extent cx="7324052" cy="2226562"/>
-                <wp:effectExtent l="12700" t="12700" r="29845" b="21590"/>
+                <wp:extent cx="7324052" cy="314325"/>
+                <wp:effectExtent l="19050" t="19050" r="10795" b="28575"/>
                 <wp:wrapNone/>
                 <wp:docPr id="1718144291" name="Rectangle 4"/>
                 <wp:cNvGraphicFramePr/>
@@ -679,7 +679,7 @@
                       <wps:spPr>
                         <a:xfrm>
                           <a:off x="0" y="0"/>
-                          <a:ext cx="7324052" cy="2226562"/>
+                          <a:ext cx="7324052" cy="314325"/>
                         </a:xfrm>
                         <a:prstGeom prst="rect">
                           <a:avLst/>
@@ -727,7 +727,7 @@
           </mc:Choice>
           <mc:Fallback>
             <w:pict>
-              <v:rect w14:anchorId="76095FB1" id="Rectangle 4" o:spid="_x0000_s1026" style="position:absolute;margin-left:121.65pt;margin-top:243.9pt;width:576.7pt;height:175.3pt;z-index:251666432;visibility:visible;mso-wrap-style:square;mso-width-percent:0;mso-height-percent:0;mso-wrap-distance-left:9pt;mso-wrap-distance-top:0;mso-wrap-distance-right:9pt;mso-wrap-distance-bottom:0;mso-position-horizontal:absolute;mso-position-horizontal-relative:text;mso-position-vertical:absolute;mso-position-vertical-relative:text;mso-width-percent:0;mso-height-percent:0;mso-width-relative:margin;mso-height-relative:margin;v-text-anchor:middle" o:gfxdata="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" filled="f" strokecolor="red" strokeweight="3pt"/>
+              <v:rect w14:anchorId="7A5F899A" id="Rectangle 4" o:spid="_x0000_s1026" style="position:absolute;margin-left:121.5pt;margin-top:219.75pt;width:576.7pt;height:24.75pt;z-index:251666432;visibility:visible;mso-wrap-style:square;mso-width-percent:0;mso-height-percent:0;mso-wrap-distance-left:9pt;mso-wrap-distance-top:0;mso-wrap-distance-right:9pt;mso-wrap-distance-bottom:0;mso-position-horizontal:absolute;mso-position-horizontal-relative:text;mso-position-vertical:absolute;mso-position-vertical-relative:text;mso-width-percent:0;mso-height-percent:0;mso-width-relative:margin;mso-height-relative:margin;v-text-anchor:middle" o:gfxdata="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" filled="f" strokecolor="red" strokeweight="3pt"/>
             </w:pict>
           </mc:Fallback>
         </mc:AlternateContent>
@@ -790,7 +790,7 @@
 </file>
 
 <file path=word/styles.xml><?xml version="1.0" encoding="utf-8"?>
-<w:styles xmlns:mc="http://schemas.openxmlformats.org/markup-compatibility/2006" xmlns:r="http://schemas.openxmlformats.org/officeDocument/2006/relationships" xmlns:w="http://schemas.openxmlformats.org/wordprocessingml/2006/main" xmlns:w14="http://schemas.microsoft.com/office/word/2010/wordml" xmlns:w15="http://schemas.microsoft.com/office/word/2012/wordml" xmlns:w16cex="http://schemas.microsoft.com/office/word/2018/wordml/cex" xmlns:w16cid="http://schemas.microsoft.com/office/word/2016/wordml/cid" xmlns:w16="http://schemas.microsoft.com/office/word/2018/wordml" xmlns:w16sdtdh="http://schemas.microsoft.com/office/word/2020/wordml/sdtdatahash" xmlns:w16se="http://schemas.microsoft.com/office/word/2015/wordml/symex" mc:Ignorable="w14 w15 w16se w16cid w16 w16cex w16sdtdh">
+<w:styles xmlns:mc="http://schemas.openxmlformats.org/markup-compatibility/2006" xmlns:r="http://schemas.openxmlformats.org/officeDocument/2006/relationships" xmlns:w="http://schemas.openxmlformats.org/wordprocessingml/2006/main" xmlns:w14="http://schemas.microsoft.com/office/word/2010/wordml" xmlns:w15="http://schemas.microsoft.com/office/word/2012/wordml" xmlns:w16cex="http://schemas.microsoft.com/office/word/2018/wordml/cex" xmlns:w16cid="http://schemas.microsoft.com/office/word/2016/wordml/cid" xmlns:w16="http://schemas.microsoft.com/office/word/2018/wordml" xmlns:w16du="http://schemas.microsoft.com/office/word/2023/wordml/word16du" xmlns:w16sdtdh="http://schemas.microsoft.com/office/word/2020/wordml/sdtdatahash" xmlns:w16sdtfl="http://schemas.microsoft.com/office/word/2024/wordml/sdtformatlock" xmlns:w16se="http://schemas.microsoft.com/office/word/2015/wordml/symex" mc:Ignorable="w14 w15 w16se w16cid w16 w16cex w16sdtdh w16sdtfl w16du">
   <w:docDefaults>
     <w:rPrDefault>
       <w:rPr>

</xml_diff>